<commit_message>
[lab02] Add conclusion to report
</commit_message>
<xml_diff>
--- a/reports/01-inradius-of-a-right-triangle.docx
+++ b/reports/01-inradius-of-a-right-triangle.docx
@@ -1108,8 +1108,6 @@
         </w:rPr>
         <w:t>}</w:t>
       </w:r>
-      <w:bookmarkStart w:id="0" w:name="_GoBack"/>
-      <w:bookmarkEnd w:id="0"/>
     </w:p>
     <w:p/>
     <w:p>
@@ -1885,7 +1883,7 @@
             <v:path o:extrusionok="f" gradientshapeok="t" o:connecttype="rect"/>
             <o:lock v:ext="edit" aspectratio="t"/>
           </v:shapetype>
-          <v:shape id="_x0000_i1041" type="#_x0000_t75" style="width:439.2pt;height:296.4pt">
+          <v:shape id="_x0000_i1025" type="#_x0000_t75" style="width:439.2pt;height:296.4pt">
             <v:imagedata r:id="rId6" o:title="01-inradius-of-a-right-triangle"/>
           </v:shape>
         </w:pict>
@@ -1895,11 +1893,88 @@
           <w:lang w:val="uk-UA"/>
         </w:rPr>
         <w:pict>
-          <v:shape id="_x0000_i1042" type="#_x0000_t75" style="width:439.2pt;height:296.4pt;mso-position-horizontal:absolute;mso-position-horizontal-relative:text;mso-position-vertical:absolute;mso-position-vertical-relative:text;mso-width-relative:page;mso-height-relative:page">
+          <v:shape id="_x0000_i1026" type="#_x0000_t75" style="width:439.2pt;height:296.4pt;mso-position-horizontal:absolute;mso-position-horizontal-relative:text;mso-position-vertical:absolute;mso-position-vertical-relative:text;mso-width-relative:page;mso-height-relative:page">
             <v:imagedata r:id="rId7" o:title="01-inradius-of-a-right-triangle"/>
           </v:shape>
         </w:pict>
       </w:r>
+    </w:p>
+    <w:p>
+      <w:pPr>
+        <w:pStyle w:val="ListParagraph"/>
+        <w:numPr>
+          <w:ilvl w:val="0"/>
+          <w:numId w:val="1"/>
+        </w:numPr>
+        <w:rPr>
+          <w:lang w:val="uk-UA"/>
+        </w:rPr>
+      </w:pPr>
+      <w:r>
+        <w:rPr>
+          <w:lang w:val="ru-RU"/>
+        </w:rPr>
+        <w:t>Висновок</w:t>
+      </w:r>
+    </w:p>
+    <w:p>
+      <w:pPr>
+        <w:rPr>
+          <w:lang w:val="uk-UA"/>
+        </w:rPr>
+      </w:pPr>
+      <w:r>
+        <w:rPr>
+          <w:lang w:val="ru-RU"/>
+        </w:rPr>
+        <w:lastRenderedPageBreak/>
+        <w:t>В ц</w:t>
+      </w:r>
+      <w:r>
+        <w:rPr>
+          <w:lang w:val="uk-UA"/>
+        </w:rPr>
+        <w:t>ій лабораторній роботі</w:t>
+      </w:r>
+      <w:r>
+        <w:rPr>
+          <w:lang w:val="uk-UA"/>
+        </w:rPr>
+        <w:t xml:space="preserve"> ми використали знання з написання програм для обчислення арифметичних виразів, та написали</w:t>
+      </w:r>
+      <w:r>
+        <w:rPr>
+          <w:lang w:val="uk-UA"/>
+        </w:rPr>
+        <w:t xml:space="preserve"> програм</w:t>
+      </w:r>
+      <w:r>
+        <w:rPr>
+          <w:lang w:val="uk-UA"/>
+        </w:rPr>
+        <w:t>у, що</w:t>
+      </w:r>
+      <w:r>
+        <w:rPr>
+          <w:lang w:val="uk-UA"/>
+        </w:rPr>
+        <w:t xml:space="preserve"> правильно обчислює радіус вписаного кола в будь-який </w:t>
+      </w:r>
+      <w:r>
+        <w:rPr>
+          <w:b/>
+          <w:lang w:val="uk-UA"/>
+        </w:rPr>
+        <w:t>існуючий</w:t>
+      </w:r>
+      <w:r>
+        <w:rPr>
+          <w:lang w:val="uk-UA"/>
+        </w:rPr>
+        <w:t xml:space="preserve"> прямокутний трикутник.</w:t>
+      </w:r>
+      <w:bookmarkStart w:id="0" w:name="_GoBack"/>
+      <w:bookmarkEnd w:id="0"/>
     </w:p>
     <w:sectPr>
       <w:pgSz w:w="12240" w:h="15840"/>
@@ -1916,7 +1991,7 @@
   <w:abstractNum w:abstractNumId="0" w15:restartNumberingAfterBreak="0">
     <w:nsid w:val="046F3E4A"/>
     <w:multiLevelType w:val="hybridMultilevel"/>
-    <w:tmpl w:val="152A50DA"/>
+    <w:tmpl w:val="3B94EC54"/>
     <w:lvl w:ilvl="0" w:tplc="0409000F">
       <w:start w:val="1"/>
       <w:numFmt w:val="decimal"/>
@@ -2931,7 +3006,7 @@
 </file>
 
 <file path=customXml/itemProps1.xml><?xml version="1.0" encoding="utf-8"?>
-<ds:datastoreItem xmlns:ds="http://schemas.openxmlformats.org/officeDocument/2006/customXml" ds:itemID="{4D70C4BD-77CC-4BC4-9026-74424C3074FB}">
+<ds:datastoreItem xmlns:ds="http://schemas.openxmlformats.org/officeDocument/2006/customXml" ds:itemID="{514DC430-8810-445F-B387-81CE34CDE972}">
   <ds:schemaRefs>
     <ds:schemaRef ds:uri="http://schemas.openxmlformats.org/officeDocument/2006/bibliography"/>
   </ds:schemaRefs>

</xml_diff>

<commit_message>
Fix: title page in reports
</commit_message>
<xml_diff>
--- a/reports/01-inradius-of-a-right-triangle.docx
+++ b/reports/01-inradius-of-a-right-triangle.docx
@@ -8,40 +8,38 @@
         <w:spacing w:before="0" w:beforeAutospacing="0" w:after="0" w:afterAutospacing="0"/>
         <w:jc w:val="center"/>
         <w:rPr>
-          <w:lang w:val="ru-RU"/>
-        </w:rPr>
-      </w:pPr>
-      <w:r>
-        <w:rPr>
-          <w:color w:val="000000"/>
-          <w:sz w:val="32"/>
-          <w:szCs w:val="32"/>
-          <w:lang w:val="ru-RU"/>
-        </w:rPr>
-        <w:t>Основи програмування</w:t>
-      </w:r>
-    </w:p>
-    <w:p>
-      <w:pPr>
-        <w:pStyle w:val="NormalWeb"/>
-        <w:spacing w:before="331" w:beforeAutospacing="0" w:after="0" w:afterAutospacing="0"/>
-        <w:ind w:right="32"/>
-        <w:jc w:val="right"/>
-        <w:rPr>
-          <w:lang w:val="ru-RU"/>
-        </w:rPr>
-      </w:pPr>
-      <w:r>
-        <w:rPr>
-          <w:i/>
-          <w:iCs/>
           <w:color w:val="000000"/>
           <w:sz w:val="28"/>
           <w:szCs w:val="28"/>
           <w:lang w:val="ru-RU"/>
         </w:rPr>
-        <w:t>Додаток 1</w:t>
-      </w:r>
+      </w:pPr>
+    </w:p>
+    <w:p>
+      <w:pPr>
+        <w:pStyle w:val="NormalWeb"/>
+        <w:spacing w:before="0" w:beforeAutospacing="0" w:after="0" w:afterAutospacing="0"/>
+        <w:jc w:val="center"/>
+        <w:rPr>
+          <w:color w:val="000000"/>
+          <w:sz w:val="28"/>
+          <w:szCs w:val="28"/>
+          <w:lang w:val="ru-RU"/>
+        </w:rPr>
+      </w:pPr>
+    </w:p>
+    <w:p>
+      <w:pPr>
+        <w:pStyle w:val="NormalWeb"/>
+        <w:spacing w:before="0" w:beforeAutospacing="0" w:after="0" w:afterAutospacing="0"/>
+        <w:jc w:val="center"/>
+        <w:rPr>
+          <w:color w:val="000000"/>
+          <w:sz w:val="28"/>
+          <w:szCs w:val="28"/>
+          <w:lang w:val="ru-RU"/>
+        </w:rPr>
+      </w:pPr>
     </w:p>
     <w:p>
       <w:pPr>
@@ -97,7 +95,16 @@
           <w:szCs w:val="28"/>
           <w:lang w:val="ru-RU"/>
         </w:rPr>
-        <w:t>політехнічний інститут імені Ігоря Сікорського"</w:t>
+        <w:t>політехнічний інститут імені Ігоря Сікорського</w:t>
+      </w:r>
+      <w:r>
+        <w:rPr>
+          <w:color w:val="000000"/>
+          <w:sz w:val="28"/>
+          <w:szCs w:val="28"/>
+          <w:lang w:val="ru-RU"/>
+        </w:rPr>
+        <w:t>»</w:t>
       </w:r>
     </w:p>
     <w:p>
@@ -461,12 +468,13 @@
     <w:p>
       <w:pPr>
         <w:pStyle w:val="NormalWeb"/>
-        <w:spacing w:before="1680" w:beforeAutospacing="0" w:after="0" w:afterAutospacing="0"/>
+        <w:spacing w:before="1920" w:beforeAutospacing="0" w:after="0" w:afterAutospacing="0"/>
         <w:jc w:val="center"/>
         <w:rPr>
           <w:lang w:val="ru-RU"/>
         </w:rPr>
       </w:pPr>
+      <w:bookmarkStart w:id="0" w:name="_GoBack"/>
       <w:r>
         <w:rPr>
           <w:color w:val="000000"/>
@@ -474,6 +482,7 @@
         </w:rPr>
         <w:t>Київ 2020</w:t>
       </w:r>
+      <w:bookmarkEnd w:id="0"/>
       <w:r>
         <w:rPr>
           <w:lang w:val="ru-RU"/>
@@ -1883,7 +1892,7 @@
             <v:path o:extrusionok="f" gradientshapeok="t" o:connecttype="rect"/>
             <o:lock v:ext="edit" aspectratio="t"/>
           </v:shapetype>
-          <v:shape id="_x0000_i1025" type="#_x0000_t75" style="width:439.2pt;height:296.4pt">
+          <v:shape id="_x0000_i1025" type="#_x0000_t75" style="width:439pt;height:296.5pt">
             <v:imagedata r:id="rId6" o:title="01-inradius-of-a-right-triangle"/>
           </v:shape>
         </w:pict>
@@ -1893,7 +1902,7 @@
           <w:lang w:val="uk-UA"/>
         </w:rPr>
         <w:pict>
-          <v:shape id="_x0000_i1026" type="#_x0000_t75" style="width:439.2pt;height:296.4pt;mso-position-horizontal:absolute;mso-position-horizontal-relative:text;mso-position-vertical:absolute;mso-position-vertical-relative:text;mso-width-relative:page;mso-height-relative:page">
+          <v:shape id="_x0000_i1026" type="#_x0000_t75" style="width:439pt;height:296.5pt;mso-position-horizontal:absolute;mso-position-horizontal-relative:text;mso-position-vertical:absolute;mso-position-vertical-relative:text;mso-width-relative:page;mso-height-relative:page">
             <v:imagedata r:id="rId7" o:title="01-inradius-of-a-right-triangle"/>
           </v:shape>
         </w:pict>
@@ -1973,8 +1982,6 @@
         </w:rPr>
         <w:t xml:space="preserve"> прямокутний трикутник.</w:t>
       </w:r>
-      <w:bookmarkStart w:id="0" w:name="_GoBack"/>
-      <w:bookmarkEnd w:id="0"/>
     </w:p>
     <w:sectPr>
       <w:pgSz w:w="12240" w:h="15840"/>
@@ -3006,7 +3013,7 @@
 </file>
 
 <file path=customXml/itemProps1.xml><?xml version="1.0" encoding="utf-8"?>
-<ds:datastoreItem xmlns:ds="http://schemas.openxmlformats.org/officeDocument/2006/customXml" ds:itemID="{514DC430-8810-445F-B387-81CE34CDE972}">
+<ds:datastoreItem xmlns:ds="http://schemas.openxmlformats.org/officeDocument/2006/customXml" ds:itemID="{7C4DA5D0-D0BD-47FA-9B53-3032E00DC901}">
   <ds:schemaRefs>
     <ds:schemaRef ds:uri="http://schemas.openxmlformats.org/officeDocument/2006/bibliography"/>
   </ds:schemaRefs>

</xml_diff>